<commit_message>
UC8 fully dressed + vision opdateret
</commit_message>
<xml_diff>
--- a/02-Requirement/Visionsdokument.docx
+++ b/02-Requirement/Visionsdokument.docx
@@ -174,7 +174,13 @@
         <w:contextualSpacing/>
       </w:pPr>
       <w:r>
-        <w:t>Kunde er interesseret i at hans/hendes oplysninger bliver gemt fortroligt. Samt at processen ikke tager for lang tid.</w:t>
+        <w:t>Kunde</w:t>
+      </w:r>
+      <w:r>
+        <w:t>n</w:t>
+      </w:r>
+      <w:r>
+        <w:t xml:space="preserve"> er interesseret i at hans/hendes oplysninger bliver gemt fortroligt. Samt at processen ikke tager for lang tid.</w:t>
       </w:r>
       <w:r>
         <w:t xml:space="preserve"> </w:t>
@@ -226,15 +232,40 @@
     <w:p>
       <w:pPr>
         <w:contextualSpacing/>
+      </w:pPr>
+      <w:r>
+        <w:t>RKI</w:t>
+      </w:r>
+      <w:r>
+        <w:t xml:space="preserve"> har interesse i at personlige data bliver behandlet med diskretion, og sikkerheden til deres system er vedligeholdt</w:t>
+      </w:r>
+    </w:p>
+    <w:p>
+      <w:pPr>
+        <w:contextualSpacing/>
         <w:rPr>
           <w:highlight w:val="yellow"/>
         </w:rPr>
       </w:pPr>
-      <w:r>
+    </w:p>
+    <w:p>
+      <w:pPr>
+        <w:contextualSpacing/>
         <w:rPr>
           <w:highlight w:val="yellow"/>
         </w:rPr>
-        <w:t>RKI</w:t>
+      </w:pPr>
+      <w:r>
+        <w:rPr>
+          <w:highlight w:val="yellow"/>
+        </w:rPr>
+        <w:t>Bank</w:t>
+      </w:r>
+      <w:r>
+        <w:rPr>
+          <w:highlight w:val="yellow"/>
+        </w:rPr>
+        <w:t xml:space="preserve">en har interesse i at </w:t>
       </w:r>
       <w:bookmarkStart w:id="0" w:name="_GoBack"/>
       <w:bookmarkEnd w:id="0"/>
@@ -246,50 +277,33 @@
           <w:highlight w:val="yellow"/>
         </w:rPr>
       </w:pPr>
-      <w:r>
-        <w:rPr>
-          <w:highlight w:val="yellow"/>
-        </w:rPr>
-        <w:t>Bank</w:t>
-      </w:r>
-    </w:p>
-    <w:p>
-      <w:pPr>
-        <w:contextualSpacing/>
-        <w:rPr>
-          <w:highlight w:val="yellow"/>
-        </w:rPr>
-      </w:pPr>
-      <w:r>
-        <w:rPr>
-          <w:highlight w:val="yellow"/>
-        </w:rPr>
+    </w:p>
+    <w:p>
+      <w:pPr>
+        <w:contextualSpacing/>
+      </w:pPr>
+      <w:r>
         <w:t>Ejer</w:t>
       </w:r>
-    </w:p>
-    <w:p>
-      <w:pPr>
-        <w:contextualSpacing/>
-      </w:pPr>
-      <w:r>
-        <w:rPr>
-          <w:highlight w:val="yellow"/>
-        </w:rPr>
-        <w:t>Datatilsynet (regler omkring CPR)</w:t>
-      </w:r>
-      <w:r>
-        <w:t xml:space="preserve"> </w:t>
-      </w:r>
-    </w:p>
-    <w:p>
-      <w:pPr>
-        <w:contextualSpacing/>
-      </w:pPr>
-    </w:p>
-    <w:p>
-      <w:pPr>
-        <w:contextualSpacing/>
-      </w:pPr>
+      <w:r>
+        <w:t>en har interesse i at der kan laves lånetilbud på kort tid, med høj kvalitet. Dette kan øge salget</w:t>
+      </w:r>
+    </w:p>
+    <w:p>
+      <w:pPr>
+        <w:contextualSpacing/>
+      </w:pPr>
+    </w:p>
+    <w:p>
+      <w:pPr>
+        <w:contextualSpacing/>
+      </w:pPr>
+      <w:r>
+        <w:t>D</w:t>
+      </w:r>
+      <w:r>
+        <w:t>atatilsynet har interesse i at personfølsomme oplysninger behandles korrekt og sikkert, i forhold til de gældende regler og love</w:t>
+      </w:r>
     </w:p>
     <w:p>
       <w:pPr>
@@ -378,11 +392,9 @@
           <w:numId w:val="3"/>
         </w:numPr>
       </w:pPr>
-      <w:proofErr w:type="spellStart"/>
       <w:r>
         <w:t>Eksportering</w:t>
       </w:r>
-      <w:proofErr w:type="spellEnd"/>
     </w:p>
     <w:p>
       <w:pPr>
@@ -398,6 +410,7 @@
     </w:p>
     <w:p>
       <w:r>
+        <w:lastRenderedPageBreak/>
         <w:t>Kundehåndtering</w:t>
       </w:r>
     </w:p>
@@ -417,7 +430,6 @@
         <w:t xml:space="preserve"> af data</w:t>
       </w:r>
     </w:p>
-    <w:p/>
     <w:sectPr>
       <w:pgSz w:w="11906" w:h="16838"/>
       <w:pgMar w:top="1701" w:right="1134" w:bottom="1701" w:left="1134" w:header="708" w:footer="708" w:gutter="0"/>

</xml_diff>